<commit_message>
DOCS: Added web service section
</commit_message>
<xml_diff>
--- a/plan/LopezCV_Notes.docx
+++ b/plan/LopezCV_Notes.docx
@@ -151,8 +151,6 @@
           <w:t>https://gogul.dev/software/hand-gesture-recognition-p2</w:t>
         </w:r>
       </w:hyperlink>
-      <w:bookmarkStart w:id="0" w:name="_GoBack"/>
-      <w:bookmarkEnd w:id="0"/>
     </w:p>
     <w:p>
       <w:r>
@@ -184,12 +182,108 @@
       </w:r>
     </w:p>
     <w:p>
+      <w:pPr>
+        <w:rPr>
+          <w:rStyle w:val="Hyperlink"/>
+        </w:rPr>
+      </w:pPr>
       <w:hyperlink r:id="rId10" w:history="1">
         <w:r>
           <w:rPr>
             <w:rStyle w:val="Hyperlink"/>
           </w:rPr>
           <w:t>https://stackoverflow.com/questions/37382296/anaconda-python-install-imutils-in-windows10</w:t>
+        </w:r>
+      </w:hyperlink>
+    </w:p>
+    <w:p>
+      <w:pPr>
+        <w:rPr>
+          <w:rStyle w:val="Hyperlink"/>
+        </w:rPr>
+      </w:pPr>
+    </w:p>
+    <w:p>
+      <w:pPr>
+        <w:rPr>
+          <w:b/>
+          <w:bCs/>
+        </w:rPr>
+      </w:pPr>
+      <w:r>
+        <w:rPr>
+          <w:b/>
+          <w:bCs/>
+        </w:rPr>
+        <w:br w:type="page"/>
+      </w:r>
+    </w:p>
+    <w:p>
+      <w:pPr>
+        <w:rPr>
+          <w:b/>
+          <w:bCs/>
+        </w:rPr>
+      </w:pPr>
+      <w:r>
+        <w:rPr>
+          <w:b/>
+          <w:bCs/>
+        </w:rPr>
+        <w:lastRenderedPageBreak/>
+        <w:t>Web Service</w:t>
+      </w:r>
+    </w:p>
+    <w:p>
+      <w:pPr>
+        <w:rPr>
+          <w:rStyle w:val="Hyperlink"/>
+          <w:color w:val="auto"/>
+          <w:u w:val="none"/>
+        </w:rPr>
+      </w:pPr>
+      <w:r>
+        <w:t>Interestingly, I have a strong desire to create a web service for this system. This is because of my recent explorations into REST architectures</w:t>
+      </w:r>
+    </w:p>
+    <w:p>
+      <w:r>
+        <w:t>So here are some resources for Python REST.</w:t>
+      </w:r>
+    </w:p>
+    <w:p>
+      <w:hyperlink r:id="rId11" w:history="1">
+        <w:r>
+          <w:rPr>
+            <w:rStyle w:val="Hyperlink"/>
+          </w:rPr>
+          <w:t>https://www.slideshare.net/larrycai/learn-rest-apiwithpython</w:t>
+        </w:r>
+      </w:hyperlink>
+    </w:p>
+    <w:p/>
+    <w:p>
+      <w:r>
+        <w:t>For this project, I will use the Python Requests API which is of course used to establish HTTP Requests.</w:t>
+      </w:r>
+    </w:p>
+    <w:p>
+      <w:pPr>
+        <w:ind w:left="720" w:hanging="720"/>
+      </w:pPr>
+      <w:r>
+        <w:t>Here is the API for Requestsh</w:t>
+      </w:r>
+      <w:bookmarkStart w:id="0" w:name="_GoBack"/>
+      <w:bookmarkEnd w:id="0"/>
+    </w:p>
+    <w:p>
+      <w:hyperlink r:id="rId12" w:history="1">
+        <w:r>
+          <w:rPr>
+            <w:rStyle w:val="Hyperlink"/>
+          </w:rPr>
+          <w:t>https://2.python-requests.org/en/v2.7.0/api/</w:t>
         </w:r>
       </w:hyperlink>
     </w:p>
@@ -602,6 +696,7 @@
   <w:style w:type="paragraph" w:default="1" w:styleId="Normal">
     <w:name w:val="Normal"/>
     <w:qFormat/>
+    <w:rsid w:val="00B57B63"/>
   </w:style>
   <w:style w:type="character" w:default="1" w:styleId="DefaultParagraphFont">
     <w:name w:val="Default Paragraph Font"/>

</xml_diff>

<commit_message>
EXP: More hand detection experiments
</commit_message>
<xml_diff>
--- a/plan/LopezCV_Notes.docx
+++ b/plan/LopezCV_Notes.docx
@@ -8,7 +8,7 @@
       </w:r>
     </w:p>
     <w:p>
-      <w:hyperlink r:id="rId4" w:history="1">
+      <w:hyperlink r:id="rId5" w:history="1">
         <w:r>
           <w:rPr>
             <w:rStyle w:val="Hyperlink"/>
@@ -73,7 +73,7 @@
       </w:r>
     </w:p>
     <w:p>
-      <w:hyperlink r:id="rId5" w:history="1">
+      <w:hyperlink r:id="rId6" w:history="1">
         <w:r>
           <w:rPr>
             <w:rStyle w:val="Hyperlink"/>
@@ -93,7 +93,7 @@
       </w:r>
     </w:p>
     <w:p>
-      <w:hyperlink r:id="rId6" w:history="1">
+      <w:hyperlink r:id="rId7" w:history="1">
         <w:r>
           <w:rPr>
             <w:rStyle w:val="Hyperlink"/>
@@ -117,7 +117,7 @@
       </w:r>
     </w:p>
     <w:p>
-      <w:hyperlink r:id="rId7" w:history="1">
+      <w:hyperlink r:id="rId8" w:history="1">
         <w:r>
           <w:rPr>
             <w:rStyle w:val="Hyperlink"/>
@@ -133,7 +133,7 @@
       </w:r>
     </w:p>
     <w:p>
-      <w:hyperlink r:id="rId8" w:history="1">
+      <w:hyperlink r:id="rId9" w:history="1">
         <w:r>
           <w:rPr>
             <w:rStyle w:val="Hyperlink"/>
@@ -143,7 +143,7 @@
       </w:hyperlink>
     </w:p>
     <w:p>
-      <w:hyperlink r:id="rId9" w:history="1">
+      <w:hyperlink r:id="rId10" w:history="1">
         <w:r>
           <w:rPr>
             <w:rStyle w:val="Hyperlink"/>
@@ -168,7 +168,13 @@
     </w:p>
     <w:p>
       <w:r>
-        <w:t xml:space="preserve">This previous example above needs </w:t>
+        <w:t xml:space="preserve">This previous </w:t>
+      </w:r>
+      <w:r>
+        <w:t xml:space="preserve">example </w:t>
+      </w:r>
+      <w:r>
+        <w:t xml:space="preserve">above needs </w:t>
       </w:r>
       <w:r>
         <w:rPr>
@@ -187,7 +193,7 @@
           <w:rStyle w:val="Hyperlink"/>
         </w:rPr>
       </w:pPr>
-      <w:hyperlink r:id="rId10" w:history="1">
+      <w:hyperlink r:id="rId11" w:history="1">
         <w:r>
           <w:rPr>
             <w:rStyle w:val="Hyperlink"/>
@@ -204,35 +210,31 @@
       </w:pPr>
     </w:p>
     <w:p>
-      <w:pPr>
-        <w:rPr>
-          <w:b/>
-          <w:bCs/>
-        </w:rPr>
-      </w:pPr>
-      <w:r>
-        <w:rPr>
-          <w:b/>
-          <w:bCs/>
-        </w:rPr>
-        <w:br w:type="page"/>
-      </w:r>
-    </w:p>
-    <w:p>
-      <w:pPr>
-        <w:rPr>
-          <w:b/>
-          <w:bCs/>
-        </w:rPr>
-      </w:pPr>
-      <w:r>
-        <w:rPr>
-          <w:b/>
-          <w:bCs/>
-        </w:rPr>
-        <w:lastRenderedPageBreak/>
-        <w:t>Web Service</w:t>
-      </w:r>
+      <w:r>
+        <w:t>I could also choose to take another interesting route and do finger detection instead</w:t>
+      </w:r>
+    </w:p>
+    <w:p>
+      <w:pPr>
+        <w:rPr>
+          <w:rStyle w:val="Hyperlink"/>
+        </w:rPr>
+      </w:pPr>
+      <w:hyperlink r:id="rId12" w:history="1">
+        <w:r>
+          <w:rPr>
+            <w:rStyle w:val="Hyperlink"/>
+          </w:rPr>
+          <w:t>https://dev.to/amarlearning/finger-detection-and-tracking-using-opencv-and-python-586m</w:t>
+        </w:r>
+      </w:hyperlink>
+    </w:p>
+    <w:p>
+      <w:pPr>
+        <w:rPr>
+          <w:rStyle w:val="Hyperlink"/>
+        </w:rPr>
+      </w:pPr>
     </w:p>
     <w:p>
       <w:pPr>
@@ -243,6 +245,99 @@
         </w:rPr>
       </w:pPr>
       <w:r>
+        <w:rPr>
+          <w:rStyle w:val="Hyperlink"/>
+          <w:color w:val="auto"/>
+          <w:u w:val="none"/>
+        </w:rPr>
+        <w:lastRenderedPageBreak/>
+        <w:t>Yet another algorithm for hand tracking in this paper:</w:t>
+      </w:r>
+    </w:p>
+    <w:bookmarkStart w:id="0" w:name="_GoBack"/>
+    <w:bookmarkEnd w:id="0"/>
+    <w:p>
+      <w:r>
+        <w:fldChar w:fldCharType="begin"/>
+      </w:r>
+      <w:r>
+        <w:instrText xml:space="preserve"> HYPERLINK "</w:instrText>
+      </w:r>
+      <w:r>
+        <w:instrText>https://link.springer.com/article/10.1007/s11042-013-1501-1</w:instrText>
+      </w:r>
+      <w:r>
+        <w:instrText xml:space="preserve">" </w:instrText>
+      </w:r>
+      <w:r>
+        <w:fldChar w:fldCharType="separate"/>
+      </w:r>
+      <w:r>
+        <w:rPr>
+          <w:rStyle w:val="Hyperlink"/>
+        </w:rPr>
+        <w:t>https://link.springer.com/article/10.1007/s11042-013-1501-1</w:t>
+      </w:r>
+      <w:r>
+        <w:fldChar w:fldCharType="end"/>
+      </w:r>
+    </w:p>
+    <w:p>
+      <w:r>
+        <w:t>A possible implementation of the algorithm above</w:t>
+      </w:r>
+    </w:p>
+    <w:p>
+      <w:pPr>
+        <w:rPr>
+          <w:b/>
+          <w:bCs/>
+        </w:rPr>
+      </w:pPr>
+      <w:hyperlink r:id="rId13" w:history="1">
+        <w:r>
+          <w:rPr>
+            <w:rStyle w:val="Hyperlink"/>
+          </w:rPr>
+          <w:t>https://github.com/RobinCPC/CE264-Computer_Vision</w:t>
+        </w:r>
+      </w:hyperlink>
+      <w:r>
+        <w:t xml:space="preserve"> </w:t>
+      </w:r>
+      <w:r>
+        <w:rPr>
+          <w:b/>
+          <w:bCs/>
+        </w:rPr>
+        <w:br w:type="page"/>
+      </w:r>
+    </w:p>
+    <w:p>
+      <w:pPr>
+        <w:rPr>
+          <w:b/>
+          <w:bCs/>
+        </w:rPr>
+      </w:pPr>
+      <w:r>
+        <w:rPr>
+          <w:b/>
+          <w:bCs/>
+        </w:rPr>
+        <w:lastRenderedPageBreak/>
+        <w:t>Web Service</w:t>
+      </w:r>
+    </w:p>
+    <w:p>
+      <w:pPr>
+        <w:rPr>
+          <w:rStyle w:val="Hyperlink"/>
+          <w:color w:val="auto"/>
+          <w:u w:val="none"/>
+        </w:rPr>
+      </w:pPr>
+      <w:r>
         <w:t>Interestingly, I have a strong desire to create a web service for this system. This is because of my recent explorations into REST architectures</w:t>
       </w:r>
     </w:p>
@@ -252,7 +347,7 @@
       </w:r>
     </w:p>
     <w:p>
-      <w:hyperlink r:id="rId11" w:history="1">
+      <w:hyperlink r:id="rId14" w:history="1">
         <w:r>
           <w:rPr>
             <w:rStyle w:val="Hyperlink"/>
@@ -274,11 +369,9 @@
       <w:r>
         <w:t>Here is the API for Requestsh</w:t>
       </w:r>
-      <w:bookmarkStart w:id="0" w:name="_GoBack"/>
-      <w:bookmarkEnd w:id="0"/>
-    </w:p>
-    <w:p>
-      <w:hyperlink r:id="rId12" w:history="1">
+    </w:p>
+    <w:p>
+      <w:hyperlink r:id="rId15" w:history="1">
         <w:r>
           <w:rPr>
             <w:rStyle w:val="Hyperlink"/>
@@ -759,12 +852,23 @@
     <w:name w:val="Hyperlink"/>
     <w:basedOn w:val="DefaultParagraphFont"/>
     <w:uiPriority w:val="99"/>
-    <w:semiHidden/>
     <w:unhideWhenUsed/>
     <w:rsid w:val="000347EF"/>
     <w:rPr>
       <w:color w:val="0000FF"/>
       <w:u w:val="single"/>
+    </w:rPr>
+  </w:style>
+  <w:style w:type="character" w:styleId="UnresolvedMention">
+    <w:name w:val="Unresolved Mention"/>
+    <w:basedOn w:val="DefaultParagraphFont"/>
+    <w:uiPriority w:val="99"/>
+    <w:semiHidden/>
+    <w:unhideWhenUsed/>
+    <w:rsid w:val="00612C6A"/>
+    <w:rPr>
+      <w:color w:val="605E5C"/>
+      <w:shd w:val="clear" w:color="auto" w:fill="E1DFDD"/>
     </w:rPr>
   </w:style>
 </w:styles>
@@ -1063,4 +1167,16 @@
     </a:ext>
   </a:extLst>
 </a:theme>
+</file>
+
+<file path=customXml/item1.xml><?xml version="1.0" encoding="utf-8"?>
+<b:Sources xmlns:b="http://schemas.openxmlformats.org/officeDocument/2006/bibliography" xmlns="http://schemas.openxmlformats.org/officeDocument/2006/bibliography" SelectedStyle="\APASixthEditionOfficeOnline.xsl" StyleName="APA" Version="6"/>
+</file>
+
+<file path=customXml/itemProps1.xml><?xml version="1.0" encoding="utf-8"?>
+<ds:datastoreItem xmlns:ds="http://schemas.openxmlformats.org/officeDocument/2006/customXml" ds:itemID="{20BA5B88-79EF-4C47-BCE1-AC401F7DD547}">
+  <ds:schemaRefs>
+    <ds:schemaRef ds:uri="http://schemas.openxmlformats.org/officeDocument/2006/bibliography"/>
+  </ds:schemaRefs>
+</ds:datastoreItem>
 </file>
</xml_diff>